<commit_message>
Inheritance class it added
</commit_message>
<xml_diff>
--- a/data-types/Data types.docx
+++ b/data-types/Data types.docx
@@ -2,6 +2,28 @@
 <file path=word/document.xml><?xml version="1.0" encoding="utf-8"?>
 <w:document xmlns:wpc="http://schemas.microsoft.com/office/word/2010/wordprocessingCanvas" xmlns:mc="http://schemas.openxmlformats.org/markup-compatibility/2006" xmlns:o="urn:schemas-microsoft-com:office:office" xmlns:r="http://schemas.openxmlformats.org/officeDocument/2006/relationships" xmlns:m="http://schemas.openxmlformats.org/officeDocument/2006/math" xmlns:v="urn:schemas-microsoft-com:vml" xmlns:wp14="http://schemas.microsoft.com/office/word/2010/wordprocessingDrawing" xmlns:wp="http://schemas.openxmlformats.org/drawingml/2006/wordprocessingDrawing" xmlns:w10="urn:schemas-microsoft-com:office:word" xmlns:w="http://schemas.openxmlformats.org/wordprocessingml/2006/main" xmlns:w14="http://schemas.microsoft.com/office/word/2010/wordml" xmlns:w15="http://schemas.microsoft.com/office/word/2012/wordml" xmlns:wpg="http://schemas.microsoft.com/office/word/2010/wordprocessingGroup" xmlns:wpi="http://schemas.microsoft.com/office/word/2010/wordprocessingInk" xmlns:wne="http://schemas.microsoft.com/office/word/2006/wordml" xmlns:wps="http://schemas.microsoft.com/office/word/2010/wordprocessingShape" mc:Ignorable="w14 w15 wp14">
   <w:body>
+    <w:p>
+      <w:pPr>
+        <w:pStyle w:val="Heading2"/>
+      </w:pPr>
+      <w:r>
+        <w:t>Integer type</w:t>
+      </w:r>
+    </w:p>
+    <w:p>
+      <w:pPr>
+        <w:autoSpaceDE w:val="0"/>
+        <w:autoSpaceDN w:val="0"/>
+        <w:adjustRightInd w:val="0"/>
+        <w:spacing w:after="0" w:line="240" w:lineRule="auto"/>
+        <w:rPr>
+          <w:rFonts w:ascii="Consolas" w:hAnsi="Consolas" w:cs="Consolas"/>
+          <w:color w:val="57A64A"/>
+          <w:sz w:val="19"/>
+          <w:szCs w:val="19"/>
+        </w:rPr>
+      </w:pPr>
+    </w:p>
     <w:p>
       <w:pPr>
         <w:shd w:val="clear" w:color="auto" w:fill="222A35" w:themeFill="text2" w:themeFillShade="80"/>
@@ -25,8 +47,6 @@
         </w:rPr>
         <w:t>/**</w:t>
       </w:r>
-      <w:bookmarkStart w:id="0" w:name="_GoBack"/>
-      <w:bookmarkEnd w:id="0"/>
     </w:p>
     <w:p>
       <w:pPr>
@@ -130,27 +150,7 @@
           <w:sz w:val="19"/>
           <w:szCs w:val="19"/>
         </w:rPr>
-        <w:t>&lt;</w:t>
-      </w:r>
-      <w:proofErr w:type="spellStart"/>
-      <w:r>
-        <w:rPr>
-          <w:rFonts w:ascii="Consolas" w:hAnsi="Consolas" w:cs="Consolas"/>
-          <w:color w:val="D69D85"/>
-          <w:sz w:val="19"/>
-          <w:szCs w:val="19"/>
-        </w:rPr>
-        <w:t>cstdio</w:t>
-      </w:r>
-      <w:proofErr w:type="spellEnd"/>
-      <w:r>
-        <w:rPr>
-          <w:rFonts w:ascii="Consolas" w:hAnsi="Consolas" w:cs="Consolas"/>
-          <w:color w:val="D69D85"/>
-          <w:sz w:val="19"/>
-          <w:szCs w:val="19"/>
-        </w:rPr>
-        <w:t>&gt;</w:t>
+        <w:t>&lt;cstdio&gt;</w:t>
       </w:r>
     </w:p>
     <w:p>
@@ -167,7 +167,6 @@
           <w:szCs w:val="19"/>
         </w:rPr>
       </w:pPr>
-      <w:proofErr w:type="gramStart"/>
       <w:r>
         <w:rPr>
           <w:rFonts w:ascii="Consolas" w:hAnsi="Consolas" w:cs="Consolas"/>
@@ -177,7 +176,6 @@
         </w:rPr>
         <w:t>using</w:t>
       </w:r>
-      <w:proofErr w:type="gramEnd"/>
       <w:r>
         <w:rPr>
           <w:rFonts w:ascii="Consolas" w:hAnsi="Consolas" w:cs="Consolas"/>
@@ -203,19 +201,8 @@
           <w:sz w:val="19"/>
           <w:szCs w:val="19"/>
         </w:rPr>
-        <w:t xml:space="preserve"> </w:t>
-      </w:r>
-      <w:proofErr w:type="spellStart"/>
-      <w:r>
-        <w:rPr>
-          <w:rFonts w:ascii="Consolas" w:hAnsi="Consolas" w:cs="Consolas"/>
-          <w:color w:val="DCDCDC"/>
-          <w:sz w:val="19"/>
-          <w:szCs w:val="19"/>
-        </w:rPr>
-        <w:t>std</w:t>
-      </w:r>
-      <w:proofErr w:type="spellEnd"/>
+        <w:t xml:space="preserve"> std</w:t>
+      </w:r>
       <w:r>
         <w:rPr>
           <w:rFonts w:ascii="Consolas" w:hAnsi="Consolas" w:cs="Consolas"/>
@@ -255,8 +242,6 @@
           <w:szCs w:val="19"/>
         </w:rPr>
       </w:pPr>
-      <w:proofErr w:type="spellStart"/>
-      <w:proofErr w:type="gramStart"/>
       <w:r>
         <w:rPr>
           <w:rFonts w:ascii="Consolas" w:hAnsi="Consolas" w:cs="Consolas"/>
@@ -266,8 +251,6 @@
         </w:rPr>
         <w:t>int</w:t>
       </w:r>
-      <w:proofErr w:type="spellEnd"/>
-      <w:proofErr w:type="gramEnd"/>
       <w:r>
         <w:rPr>
           <w:rFonts w:ascii="Consolas" w:hAnsi="Consolas" w:cs="Consolas"/>
@@ -286,7 +269,6 @@
         </w:rPr>
         <w:t>(</w:t>
       </w:r>
-      <w:proofErr w:type="spellStart"/>
       <w:r>
         <w:rPr>
           <w:rFonts w:ascii="Consolas" w:hAnsi="Consolas" w:cs="Consolas"/>
@@ -296,27 +278,15 @@
         </w:rPr>
         <w:t>int</w:t>
       </w:r>
-      <w:proofErr w:type="spellEnd"/>
-      <w:r>
-        <w:rPr>
-          <w:rFonts w:ascii="Consolas" w:hAnsi="Consolas" w:cs="Consolas"/>
-          <w:color w:val="DCDCDC"/>
-          <w:sz w:val="19"/>
-          <w:szCs w:val="19"/>
-        </w:rPr>
-        <w:t xml:space="preserve"> </w:t>
-      </w:r>
-      <w:proofErr w:type="spellStart"/>
-      <w:r>
-        <w:rPr>
-          <w:rFonts w:ascii="Consolas" w:hAnsi="Consolas" w:cs="Consolas"/>
-          <w:color w:val="DCDCDC"/>
-          <w:sz w:val="19"/>
-          <w:szCs w:val="19"/>
-        </w:rPr>
-        <w:t>argc</w:t>
-      </w:r>
-      <w:proofErr w:type="spellEnd"/>
+      <w:r>
+        <w:rPr>
+          <w:rFonts w:ascii="Consolas" w:hAnsi="Consolas" w:cs="Consolas"/>
+          <w:color w:val="DCDCDC"/>
+          <w:sz w:val="19"/>
+          <w:szCs w:val="19"/>
+        </w:rPr>
+        <w:t xml:space="preserve"> argc</w:t>
+      </w:r>
       <w:r>
         <w:rPr>
           <w:rFonts w:ascii="Consolas" w:hAnsi="Consolas" w:cs="Consolas"/>
@@ -369,19 +339,8 @@
           <w:sz w:val="19"/>
           <w:szCs w:val="19"/>
         </w:rPr>
-        <w:t xml:space="preserve"> </w:t>
-      </w:r>
-      <w:proofErr w:type="spellStart"/>
-      <w:r>
-        <w:rPr>
-          <w:rFonts w:ascii="Consolas" w:hAnsi="Consolas" w:cs="Consolas"/>
-          <w:color w:val="DCDCDC"/>
-          <w:sz w:val="19"/>
-          <w:szCs w:val="19"/>
-        </w:rPr>
-        <w:t>argv</w:t>
-      </w:r>
-      <w:proofErr w:type="spellEnd"/>
+        <w:t xml:space="preserve"> argv</w:t>
+      </w:r>
       <w:r>
         <w:rPr>
           <w:rFonts w:ascii="Consolas" w:hAnsi="Consolas" w:cs="Consolas"/>
@@ -471,19 +430,8 @@
           <w:szCs w:val="19"/>
         </w:rPr>
         <w:tab/>
-      </w:r>
-      <w:proofErr w:type="spellStart"/>
-      <w:proofErr w:type="gramStart"/>
-      <w:r>
-        <w:rPr>
-          <w:rFonts w:ascii="Consolas" w:hAnsi="Consolas" w:cs="Consolas"/>
-          <w:color w:val="DCDCDC"/>
-          <w:sz w:val="19"/>
-          <w:szCs w:val="19"/>
-        </w:rPr>
         <w:t>printf</w:t>
       </w:r>
-      <w:proofErr w:type="spellEnd"/>
       <w:r>
         <w:rPr>
           <w:rFonts w:ascii="Consolas" w:hAnsi="Consolas" w:cs="Consolas"/>
@@ -493,7 +441,6 @@
         </w:rPr>
         <w:t>(</w:t>
       </w:r>
-      <w:proofErr w:type="gramEnd"/>
       <w:r>
         <w:rPr>
           <w:rFonts w:ascii="Consolas" w:hAnsi="Consolas" w:cs="Consolas"/>
@@ -535,19 +482,8 @@
           <w:szCs w:val="19"/>
         </w:rPr>
         <w:tab/>
-      </w:r>
-      <w:proofErr w:type="spellStart"/>
-      <w:proofErr w:type="gramStart"/>
-      <w:r>
-        <w:rPr>
-          <w:rFonts w:ascii="Consolas" w:hAnsi="Consolas" w:cs="Consolas"/>
-          <w:color w:val="DCDCDC"/>
-          <w:sz w:val="19"/>
-          <w:szCs w:val="19"/>
-        </w:rPr>
         <w:t>printf</w:t>
       </w:r>
-      <w:proofErr w:type="spellEnd"/>
       <w:r>
         <w:rPr>
           <w:rFonts w:ascii="Consolas" w:hAnsi="Consolas" w:cs="Consolas"/>
@@ -557,7 +493,6 @@
         </w:rPr>
         <w:t>(</w:t>
       </w:r>
-      <w:proofErr w:type="gramEnd"/>
       <w:r>
         <w:rPr>
           <w:rFonts w:ascii="Consolas" w:hAnsi="Consolas" w:cs="Consolas"/>
@@ -565,27 +500,7 @@
           <w:sz w:val="19"/>
           <w:szCs w:val="19"/>
         </w:rPr>
-        <w:t>"size of char       is  -&gt; %</w:t>
-      </w:r>
-      <w:proofErr w:type="spellStart"/>
-      <w:r>
-        <w:rPr>
-          <w:rFonts w:ascii="Consolas" w:hAnsi="Consolas" w:cs="Consolas"/>
-          <w:color w:val="D69D85"/>
-          <w:sz w:val="19"/>
-          <w:szCs w:val="19"/>
-        </w:rPr>
-        <w:t>ld</w:t>
-      </w:r>
-      <w:proofErr w:type="spellEnd"/>
-      <w:r>
-        <w:rPr>
-          <w:rFonts w:ascii="Consolas" w:hAnsi="Consolas" w:cs="Consolas"/>
-          <w:color w:val="D69D85"/>
-          <w:sz w:val="19"/>
-          <w:szCs w:val="19"/>
-        </w:rPr>
-        <w:t xml:space="preserve"> bits\n"</w:t>
+        <w:t>"size of char       is  -&gt; %ld bits\n"</w:t>
       </w:r>
       <w:r>
         <w:rPr>
@@ -605,7 +520,6 @@
         </w:rPr>
         <w:t xml:space="preserve"> </w:t>
       </w:r>
-      <w:proofErr w:type="spellStart"/>
       <w:r>
         <w:rPr>
           <w:rFonts w:ascii="Consolas" w:hAnsi="Consolas" w:cs="Consolas"/>
@@ -615,7 +529,6 @@
         </w:rPr>
         <w:t>sizeof</w:t>
       </w:r>
-      <w:proofErr w:type="spellEnd"/>
       <w:r>
         <w:rPr>
           <w:rFonts w:ascii="Consolas" w:hAnsi="Consolas" w:cs="Consolas"/>
@@ -711,19 +624,8 @@
           <w:szCs w:val="19"/>
         </w:rPr>
         <w:tab/>
-      </w:r>
-      <w:proofErr w:type="spellStart"/>
-      <w:proofErr w:type="gramStart"/>
-      <w:r>
-        <w:rPr>
-          <w:rFonts w:ascii="Consolas" w:hAnsi="Consolas" w:cs="Consolas"/>
-          <w:color w:val="DCDCDC"/>
-          <w:sz w:val="19"/>
-          <w:szCs w:val="19"/>
-        </w:rPr>
         <w:t>printf</w:t>
       </w:r>
-      <w:proofErr w:type="spellEnd"/>
       <w:r>
         <w:rPr>
           <w:rFonts w:ascii="Consolas" w:hAnsi="Consolas" w:cs="Consolas"/>
@@ -733,7 +635,6 @@
         </w:rPr>
         <w:t>(</w:t>
       </w:r>
-      <w:proofErr w:type="gramEnd"/>
       <w:r>
         <w:rPr>
           <w:rFonts w:ascii="Consolas" w:hAnsi="Consolas" w:cs="Consolas"/>
@@ -741,115 +642,71 @@
           <w:sz w:val="19"/>
           <w:szCs w:val="19"/>
         </w:rPr>
-        <w:t xml:space="preserve">"size of short </w:t>
-      </w:r>
-      <w:proofErr w:type="spellStart"/>
-      <w:r>
-        <w:rPr>
-          <w:rFonts w:ascii="Consolas" w:hAnsi="Consolas" w:cs="Consolas"/>
-          <w:color w:val="D69D85"/>
+        <w:t>"size of short int  is  -&gt; %ld bits\n"</w:t>
+      </w:r>
+      <w:r>
+        <w:rPr>
+          <w:rFonts w:ascii="Consolas" w:hAnsi="Consolas" w:cs="Consolas"/>
+          <w:color w:val="B4B4B4"/>
+          <w:sz w:val="19"/>
+          <w:szCs w:val="19"/>
+        </w:rPr>
+        <w:t>,</w:t>
+      </w:r>
+      <w:r>
+        <w:rPr>
+          <w:rFonts w:ascii="Consolas" w:hAnsi="Consolas" w:cs="Consolas"/>
+          <w:color w:val="DCDCDC"/>
+          <w:sz w:val="19"/>
+          <w:szCs w:val="19"/>
+        </w:rPr>
+        <w:t xml:space="preserve"> </w:t>
+      </w:r>
+      <w:r>
+        <w:rPr>
+          <w:rFonts w:ascii="Consolas" w:hAnsi="Consolas" w:cs="Consolas"/>
+          <w:color w:val="569CD6"/>
+          <w:sz w:val="19"/>
+          <w:szCs w:val="19"/>
+        </w:rPr>
+        <w:t>sizeof</w:t>
+      </w:r>
+      <w:r>
+        <w:rPr>
+          <w:rFonts w:ascii="Consolas" w:hAnsi="Consolas" w:cs="Consolas"/>
+          <w:color w:val="B4B4B4"/>
+          <w:sz w:val="19"/>
+          <w:szCs w:val="19"/>
+        </w:rPr>
+        <w:t>(</w:t>
+      </w:r>
+      <w:r>
+        <w:rPr>
+          <w:rFonts w:ascii="Consolas" w:hAnsi="Consolas" w:cs="Consolas"/>
+          <w:color w:val="569CD6"/>
+          <w:sz w:val="19"/>
+          <w:szCs w:val="19"/>
+        </w:rPr>
+        <w:t>short</w:t>
+      </w:r>
+      <w:r>
+        <w:rPr>
+          <w:rFonts w:ascii="Consolas" w:hAnsi="Consolas" w:cs="Consolas"/>
+          <w:color w:val="DCDCDC"/>
+          <w:sz w:val="19"/>
+          <w:szCs w:val="19"/>
+        </w:rPr>
+        <w:t xml:space="preserve"> </w:t>
+      </w:r>
+      <w:r>
+        <w:rPr>
+          <w:rFonts w:ascii="Consolas" w:hAnsi="Consolas" w:cs="Consolas"/>
+          <w:color w:val="569CD6"/>
           <w:sz w:val="19"/>
           <w:szCs w:val="19"/>
         </w:rPr>
         <w:t>int</w:t>
       </w:r>
-      <w:proofErr w:type="spellEnd"/>
-      <w:r>
-        <w:rPr>
-          <w:rFonts w:ascii="Consolas" w:hAnsi="Consolas" w:cs="Consolas"/>
-          <w:color w:val="D69D85"/>
-          <w:sz w:val="19"/>
-          <w:szCs w:val="19"/>
-        </w:rPr>
-        <w:t xml:space="preserve">  is  -&gt; %</w:t>
-      </w:r>
-      <w:proofErr w:type="spellStart"/>
-      <w:r>
-        <w:rPr>
-          <w:rFonts w:ascii="Consolas" w:hAnsi="Consolas" w:cs="Consolas"/>
-          <w:color w:val="D69D85"/>
-          <w:sz w:val="19"/>
-          <w:szCs w:val="19"/>
-        </w:rPr>
-        <w:t>ld</w:t>
-      </w:r>
-      <w:proofErr w:type="spellEnd"/>
-      <w:r>
-        <w:rPr>
-          <w:rFonts w:ascii="Consolas" w:hAnsi="Consolas" w:cs="Consolas"/>
-          <w:color w:val="D69D85"/>
-          <w:sz w:val="19"/>
-          <w:szCs w:val="19"/>
-        </w:rPr>
-        <w:t xml:space="preserve"> bits\n"</w:t>
-      </w:r>
-      <w:r>
-        <w:rPr>
-          <w:rFonts w:ascii="Consolas" w:hAnsi="Consolas" w:cs="Consolas"/>
-          <w:color w:val="B4B4B4"/>
-          <w:sz w:val="19"/>
-          <w:szCs w:val="19"/>
-        </w:rPr>
-        <w:t>,</w:t>
-      </w:r>
-      <w:r>
-        <w:rPr>
-          <w:rFonts w:ascii="Consolas" w:hAnsi="Consolas" w:cs="Consolas"/>
-          <w:color w:val="DCDCDC"/>
-          <w:sz w:val="19"/>
-          <w:szCs w:val="19"/>
-        </w:rPr>
-        <w:t xml:space="preserve"> </w:t>
-      </w:r>
-      <w:proofErr w:type="spellStart"/>
-      <w:r>
-        <w:rPr>
-          <w:rFonts w:ascii="Consolas" w:hAnsi="Consolas" w:cs="Consolas"/>
-          <w:color w:val="569CD6"/>
-          <w:sz w:val="19"/>
-          <w:szCs w:val="19"/>
-        </w:rPr>
-        <w:t>sizeof</w:t>
-      </w:r>
-      <w:proofErr w:type="spellEnd"/>
-      <w:r>
-        <w:rPr>
-          <w:rFonts w:ascii="Consolas" w:hAnsi="Consolas" w:cs="Consolas"/>
-          <w:color w:val="B4B4B4"/>
-          <w:sz w:val="19"/>
-          <w:szCs w:val="19"/>
-        </w:rPr>
-        <w:t>(</w:t>
-      </w:r>
-      <w:r>
-        <w:rPr>
-          <w:rFonts w:ascii="Consolas" w:hAnsi="Consolas" w:cs="Consolas"/>
-          <w:color w:val="569CD6"/>
-          <w:sz w:val="19"/>
-          <w:szCs w:val="19"/>
-        </w:rPr>
-        <w:t>short</w:t>
-      </w:r>
-      <w:r>
-        <w:rPr>
-          <w:rFonts w:ascii="Consolas" w:hAnsi="Consolas" w:cs="Consolas"/>
-          <w:color w:val="DCDCDC"/>
-          <w:sz w:val="19"/>
-          <w:szCs w:val="19"/>
-        </w:rPr>
-        <w:t xml:space="preserve"> </w:t>
-      </w:r>
-      <w:proofErr w:type="spellStart"/>
-      <w:r>
-        <w:rPr>
-          <w:rFonts w:ascii="Consolas" w:hAnsi="Consolas" w:cs="Consolas"/>
-          <w:color w:val="569CD6"/>
-          <w:sz w:val="19"/>
-          <w:szCs w:val="19"/>
-        </w:rPr>
-        <w:t>int</w:t>
-      </w:r>
-      <w:proofErr w:type="spellEnd"/>
       <w:r>
         <w:rPr>
           <w:rFonts w:ascii="Consolas" w:hAnsi="Consolas" w:cs="Consolas"/>
@@ -927,19 +784,8 @@
           <w:szCs w:val="19"/>
         </w:rPr>
         <w:tab/>
-      </w:r>
-      <w:proofErr w:type="spellStart"/>
-      <w:proofErr w:type="gramStart"/>
-      <w:r>
-        <w:rPr>
-          <w:rFonts w:ascii="Consolas" w:hAnsi="Consolas" w:cs="Consolas"/>
-          <w:color w:val="DCDCDC"/>
-          <w:sz w:val="19"/>
-          <w:szCs w:val="19"/>
-        </w:rPr>
         <w:t>printf</w:t>
       </w:r>
-      <w:proofErr w:type="spellEnd"/>
       <w:r>
         <w:rPr>
           <w:rFonts w:ascii="Consolas" w:hAnsi="Consolas" w:cs="Consolas"/>
@@ -949,7 +795,6 @@
         </w:rPr>
         <w:t>(</w:t>
       </w:r>
-      <w:proofErr w:type="gramEnd"/>
       <w:r>
         <w:rPr>
           <w:rFonts w:ascii="Consolas" w:hAnsi="Consolas" w:cs="Consolas"/>
@@ -957,97 +802,53 @@
           <w:sz w:val="19"/>
           <w:szCs w:val="19"/>
         </w:rPr>
-        <w:t xml:space="preserve">"size of </w:t>
-      </w:r>
-      <w:proofErr w:type="spellStart"/>
-      <w:r>
-        <w:rPr>
-          <w:rFonts w:ascii="Consolas" w:hAnsi="Consolas" w:cs="Consolas"/>
-          <w:color w:val="D69D85"/>
+        <w:t>"size of int        is  -&gt; %ld bits\n"</w:t>
+      </w:r>
+      <w:r>
+        <w:rPr>
+          <w:rFonts w:ascii="Consolas" w:hAnsi="Consolas" w:cs="Consolas"/>
+          <w:color w:val="B4B4B4"/>
+          <w:sz w:val="19"/>
+          <w:szCs w:val="19"/>
+        </w:rPr>
+        <w:t>,</w:t>
+      </w:r>
+      <w:r>
+        <w:rPr>
+          <w:rFonts w:ascii="Consolas" w:hAnsi="Consolas" w:cs="Consolas"/>
+          <w:color w:val="DCDCDC"/>
+          <w:sz w:val="19"/>
+          <w:szCs w:val="19"/>
+        </w:rPr>
+        <w:t xml:space="preserve"> </w:t>
+      </w:r>
+      <w:r>
+        <w:rPr>
+          <w:rFonts w:ascii="Consolas" w:hAnsi="Consolas" w:cs="Consolas"/>
+          <w:color w:val="569CD6"/>
+          <w:sz w:val="19"/>
+          <w:szCs w:val="19"/>
+        </w:rPr>
+        <w:t>sizeof</w:t>
+      </w:r>
+      <w:r>
+        <w:rPr>
+          <w:rFonts w:ascii="Consolas" w:hAnsi="Consolas" w:cs="Consolas"/>
+          <w:color w:val="B4B4B4"/>
+          <w:sz w:val="19"/>
+          <w:szCs w:val="19"/>
+        </w:rPr>
+        <w:t>(</w:t>
+      </w:r>
+      <w:r>
+        <w:rPr>
+          <w:rFonts w:ascii="Consolas" w:hAnsi="Consolas" w:cs="Consolas"/>
+          <w:color w:val="569CD6"/>
           <w:sz w:val="19"/>
           <w:szCs w:val="19"/>
         </w:rPr>
         <w:t>int</w:t>
       </w:r>
-      <w:proofErr w:type="spellEnd"/>
-      <w:r>
-        <w:rPr>
-          <w:rFonts w:ascii="Consolas" w:hAnsi="Consolas" w:cs="Consolas"/>
-          <w:color w:val="D69D85"/>
-          <w:sz w:val="19"/>
-          <w:szCs w:val="19"/>
-        </w:rPr>
-        <w:t xml:space="preserve">        is  -&gt; %</w:t>
-      </w:r>
-      <w:proofErr w:type="spellStart"/>
-      <w:r>
-        <w:rPr>
-          <w:rFonts w:ascii="Consolas" w:hAnsi="Consolas" w:cs="Consolas"/>
-          <w:color w:val="D69D85"/>
-          <w:sz w:val="19"/>
-          <w:szCs w:val="19"/>
-        </w:rPr>
-        <w:t>ld</w:t>
-      </w:r>
-      <w:proofErr w:type="spellEnd"/>
-      <w:r>
-        <w:rPr>
-          <w:rFonts w:ascii="Consolas" w:hAnsi="Consolas" w:cs="Consolas"/>
-          <w:color w:val="D69D85"/>
-          <w:sz w:val="19"/>
-          <w:szCs w:val="19"/>
-        </w:rPr>
-        <w:t xml:space="preserve"> bits\n"</w:t>
-      </w:r>
-      <w:r>
-        <w:rPr>
-          <w:rFonts w:ascii="Consolas" w:hAnsi="Consolas" w:cs="Consolas"/>
-          <w:color w:val="B4B4B4"/>
-          <w:sz w:val="19"/>
-          <w:szCs w:val="19"/>
-        </w:rPr>
-        <w:t>,</w:t>
-      </w:r>
-      <w:r>
-        <w:rPr>
-          <w:rFonts w:ascii="Consolas" w:hAnsi="Consolas" w:cs="Consolas"/>
-          <w:color w:val="DCDCDC"/>
-          <w:sz w:val="19"/>
-          <w:szCs w:val="19"/>
-        </w:rPr>
-        <w:t xml:space="preserve"> </w:t>
-      </w:r>
-      <w:proofErr w:type="spellStart"/>
-      <w:r>
-        <w:rPr>
-          <w:rFonts w:ascii="Consolas" w:hAnsi="Consolas" w:cs="Consolas"/>
-          <w:color w:val="569CD6"/>
-          <w:sz w:val="19"/>
-          <w:szCs w:val="19"/>
-        </w:rPr>
-        <w:t>sizeof</w:t>
-      </w:r>
-      <w:proofErr w:type="spellEnd"/>
-      <w:r>
-        <w:rPr>
-          <w:rFonts w:ascii="Consolas" w:hAnsi="Consolas" w:cs="Consolas"/>
-          <w:color w:val="B4B4B4"/>
-          <w:sz w:val="19"/>
-          <w:szCs w:val="19"/>
-        </w:rPr>
-        <w:t>(</w:t>
-      </w:r>
-      <w:proofErr w:type="spellStart"/>
-      <w:r>
-        <w:rPr>
-          <w:rFonts w:ascii="Consolas" w:hAnsi="Consolas" w:cs="Consolas"/>
-          <w:color w:val="569CD6"/>
-          <w:sz w:val="19"/>
-          <w:szCs w:val="19"/>
-        </w:rPr>
-        <w:t>int</w:t>
-      </w:r>
-      <w:proofErr w:type="spellEnd"/>
       <w:r>
         <w:rPr>
           <w:rFonts w:ascii="Consolas" w:hAnsi="Consolas" w:cs="Consolas"/>
@@ -1125,19 +926,8 @@
           <w:szCs w:val="19"/>
         </w:rPr>
         <w:tab/>
-      </w:r>
-      <w:proofErr w:type="spellStart"/>
-      <w:proofErr w:type="gramStart"/>
-      <w:r>
-        <w:rPr>
-          <w:rFonts w:ascii="Consolas" w:hAnsi="Consolas" w:cs="Consolas"/>
-          <w:color w:val="DCDCDC"/>
-          <w:sz w:val="19"/>
-          <w:szCs w:val="19"/>
-        </w:rPr>
         <w:t>printf</w:t>
       </w:r>
-      <w:proofErr w:type="spellEnd"/>
       <w:r>
         <w:rPr>
           <w:rFonts w:ascii="Consolas" w:hAnsi="Consolas" w:cs="Consolas"/>
@@ -1147,7 +937,6 @@
         </w:rPr>
         <w:t>(</w:t>
       </w:r>
-      <w:proofErr w:type="gramEnd"/>
       <w:r>
         <w:rPr>
           <w:rFonts w:ascii="Consolas" w:hAnsi="Consolas" w:cs="Consolas"/>
@@ -1155,115 +944,71 @@
           <w:sz w:val="19"/>
           <w:szCs w:val="19"/>
         </w:rPr>
-        <w:t xml:space="preserve">"size of long </w:t>
-      </w:r>
-      <w:proofErr w:type="spellStart"/>
-      <w:r>
-        <w:rPr>
-          <w:rFonts w:ascii="Consolas" w:hAnsi="Consolas" w:cs="Consolas"/>
-          <w:color w:val="D69D85"/>
+        <w:t>"size of long int   is  -&gt; %ld bits\n"</w:t>
+      </w:r>
+      <w:r>
+        <w:rPr>
+          <w:rFonts w:ascii="Consolas" w:hAnsi="Consolas" w:cs="Consolas"/>
+          <w:color w:val="B4B4B4"/>
+          <w:sz w:val="19"/>
+          <w:szCs w:val="19"/>
+        </w:rPr>
+        <w:t>,</w:t>
+      </w:r>
+      <w:r>
+        <w:rPr>
+          <w:rFonts w:ascii="Consolas" w:hAnsi="Consolas" w:cs="Consolas"/>
+          <w:color w:val="DCDCDC"/>
+          <w:sz w:val="19"/>
+          <w:szCs w:val="19"/>
+        </w:rPr>
+        <w:t xml:space="preserve"> </w:t>
+      </w:r>
+      <w:r>
+        <w:rPr>
+          <w:rFonts w:ascii="Consolas" w:hAnsi="Consolas" w:cs="Consolas"/>
+          <w:color w:val="569CD6"/>
+          <w:sz w:val="19"/>
+          <w:szCs w:val="19"/>
+        </w:rPr>
+        <w:t>sizeof</w:t>
+      </w:r>
+      <w:r>
+        <w:rPr>
+          <w:rFonts w:ascii="Consolas" w:hAnsi="Consolas" w:cs="Consolas"/>
+          <w:color w:val="B4B4B4"/>
+          <w:sz w:val="19"/>
+          <w:szCs w:val="19"/>
+        </w:rPr>
+        <w:t>(</w:t>
+      </w:r>
+      <w:r>
+        <w:rPr>
+          <w:rFonts w:ascii="Consolas" w:hAnsi="Consolas" w:cs="Consolas"/>
+          <w:color w:val="569CD6"/>
+          <w:sz w:val="19"/>
+          <w:szCs w:val="19"/>
+        </w:rPr>
+        <w:t>long</w:t>
+      </w:r>
+      <w:r>
+        <w:rPr>
+          <w:rFonts w:ascii="Consolas" w:hAnsi="Consolas" w:cs="Consolas"/>
+          <w:color w:val="DCDCDC"/>
+          <w:sz w:val="19"/>
+          <w:szCs w:val="19"/>
+        </w:rPr>
+        <w:t xml:space="preserve"> </w:t>
+      </w:r>
+      <w:r>
+        <w:rPr>
+          <w:rFonts w:ascii="Consolas" w:hAnsi="Consolas" w:cs="Consolas"/>
+          <w:color w:val="569CD6"/>
           <w:sz w:val="19"/>
           <w:szCs w:val="19"/>
         </w:rPr>
         <w:t>int</w:t>
       </w:r>
-      <w:proofErr w:type="spellEnd"/>
-      <w:r>
-        <w:rPr>
-          <w:rFonts w:ascii="Consolas" w:hAnsi="Consolas" w:cs="Consolas"/>
-          <w:color w:val="D69D85"/>
-          <w:sz w:val="19"/>
-          <w:szCs w:val="19"/>
-        </w:rPr>
-        <w:t xml:space="preserve">   is  -&gt; %</w:t>
-      </w:r>
-      <w:proofErr w:type="spellStart"/>
-      <w:r>
-        <w:rPr>
-          <w:rFonts w:ascii="Consolas" w:hAnsi="Consolas" w:cs="Consolas"/>
-          <w:color w:val="D69D85"/>
-          <w:sz w:val="19"/>
-          <w:szCs w:val="19"/>
-        </w:rPr>
-        <w:t>ld</w:t>
-      </w:r>
-      <w:proofErr w:type="spellEnd"/>
-      <w:r>
-        <w:rPr>
-          <w:rFonts w:ascii="Consolas" w:hAnsi="Consolas" w:cs="Consolas"/>
-          <w:color w:val="D69D85"/>
-          <w:sz w:val="19"/>
-          <w:szCs w:val="19"/>
-        </w:rPr>
-        <w:t xml:space="preserve"> bits\n"</w:t>
-      </w:r>
-      <w:r>
-        <w:rPr>
-          <w:rFonts w:ascii="Consolas" w:hAnsi="Consolas" w:cs="Consolas"/>
-          <w:color w:val="B4B4B4"/>
-          <w:sz w:val="19"/>
-          <w:szCs w:val="19"/>
-        </w:rPr>
-        <w:t>,</w:t>
-      </w:r>
-      <w:r>
-        <w:rPr>
-          <w:rFonts w:ascii="Consolas" w:hAnsi="Consolas" w:cs="Consolas"/>
-          <w:color w:val="DCDCDC"/>
-          <w:sz w:val="19"/>
-          <w:szCs w:val="19"/>
-        </w:rPr>
-        <w:t xml:space="preserve"> </w:t>
-      </w:r>
-      <w:proofErr w:type="spellStart"/>
-      <w:r>
-        <w:rPr>
-          <w:rFonts w:ascii="Consolas" w:hAnsi="Consolas" w:cs="Consolas"/>
-          <w:color w:val="569CD6"/>
-          <w:sz w:val="19"/>
-          <w:szCs w:val="19"/>
-        </w:rPr>
-        <w:t>sizeof</w:t>
-      </w:r>
-      <w:proofErr w:type="spellEnd"/>
-      <w:r>
-        <w:rPr>
-          <w:rFonts w:ascii="Consolas" w:hAnsi="Consolas" w:cs="Consolas"/>
-          <w:color w:val="B4B4B4"/>
-          <w:sz w:val="19"/>
-          <w:szCs w:val="19"/>
-        </w:rPr>
-        <w:t>(</w:t>
-      </w:r>
-      <w:r>
-        <w:rPr>
-          <w:rFonts w:ascii="Consolas" w:hAnsi="Consolas" w:cs="Consolas"/>
-          <w:color w:val="569CD6"/>
-          <w:sz w:val="19"/>
-          <w:szCs w:val="19"/>
-        </w:rPr>
-        <w:t>long</w:t>
-      </w:r>
-      <w:r>
-        <w:rPr>
-          <w:rFonts w:ascii="Consolas" w:hAnsi="Consolas" w:cs="Consolas"/>
-          <w:color w:val="DCDCDC"/>
-          <w:sz w:val="19"/>
-          <w:szCs w:val="19"/>
-        </w:rPr>
-        <w:t xml:space="preserve"> </w:t>
-      </w:r>
-      <w:proofErr w:type="spellStart"/>
-      <w:r>
-        <w:rPr>
-          <w:rFonts w:ascii="Consolas" w:hAnsi="Consolas" w:cs="Consolas"/>
-          <w:color w:val="569CD6"/>
-          <w:sz w:val="19"/>
-          <w:szCs w:val="19"/>
-        </w:rPr>
-        <w:t>int</w:t>
-      </w:r>
-      <w:proofErr w:type="spellEnd"/>
       <w:r>
         <w:rPr>
           <w:rFonts w:ascii="Consolas" w:hAnsi="Consolas" w:cs="Consolas"/>
@@ -1341,19 +1086,8 @@
           <w:szCs w:val="19"/>
         </w:rPr>
         <w:tab/>
-      </w:r>
-      <w:proofErr w:type="spellStart"/>
-      <w:proofErr w:type="gramStart"/>
-      <w:r>
-        <w:rPr>
-          <w:rFonts w:ascii="Consolas" w:hAnsi="Consolas" w:cs="Consolas"/>
-          <w:color w:val="DCDCDC"/>
-          <w:sz w:val="19"/>
-          <w:szCs w:val="19"/>
-        </w:rPr>
         <w:t>printf</w:t>
       </w:r>
-      <w:proofErr w:type="spellEnd"/>
       <w:r>
         <w:rPr>
           <w:rFonts w:ascii="Consolas" w:hAnsi="Consolas" w:cs="Consolas"/>
@@ -1363,7 +1097,6 @@
         </w:rPr>
         <w:t>(</w:t>
       </w:r>
-      <w:proofErr w:type="gramEnd"/>
       <w:r>
         <w:rPr>
           <w:rFonts w:ascii="Consolas" w:hAnsi="Consolas" w:cs="Consolas"/>
@@ -1371,47 +1104,7 @@
           <w:sz w:val="19"/>
           <w:szCs w:val="19"/>
         </w:rPr>
-        <w:t xml:space="preserve">"size of long </w:t>
-      </w:r>
-      <w:proofErr w:type="spellStart"/>
-      <w:r>
-        <w:rPr>
-          <w:rFonts w:ascii="Consolas" w:hAnsi="Consolas" w:cs="Consolas"/>
-          <w:color w:val="D69D85"/>
-          <w:sz w:val="19"/>
-          <w:szCs w:val="19"/>
-        </w:rPr>
-        <w:t>long</w:t>
-      </w:r>
-      <w:proofErr w:type="spellEnd"/>
-      <w:r>
-        <w:rPr>
-          <w:rFonts w:ascii="Consolas" w:hAnsi="Consolas" w:cs="Consolas"/>
-          <w:color w:val="D69D85"/>
-          <w:sz w:val="19"/>
-          <w:szCs w:val="19"/>
-        </w:rPr>
-        <w:t xml:space="preserve">  is  -&gt; %</w:t>
-      </w:r>
-      <w:proofErr w:type="spellStart"/>
-      <w:r>
-        <w:rPr>
-          <w:rFonts w:ascii="Consolas" w:hAnsi="Consolas" w:cs="Consolas"/>
-          <w:color w:val="D69D85"/>
-          <w:sz w:val="19"/>
-          <w:szCs w:val="19"/>
-        </w:rPr>
-        <w:t>ld</w:t>
-      </w:r>
-      <w:proofErr w:type="spellEnd"/>
-      <w:r>
-        <w:rPr>
-          <w:rFonts w:ascii="Consolas" w:hAnsi="Consolas" w:cs="Consolas"/>
-          <w:color w:val="D69D85"/>
-          <w:sz w:val="19"/>
-          <w:szCs w:val="19"/>
-        </w:rPr>
-        <w:t xml:space="preserve"> bits\n"</w:t>
+        <w:t>"size of long long  is  -&gt; %ld bits\n"</w:t>
       </w:r>
       <w:r>
         <w:rPr>
@@ -1431,7 +1124,6 @@
         </w:rPr>
         <w:t xml:space="preserve"> </w:t>
       </w:r>
-      <w:proofErr w:type="spellStart"/>
       <w:r>
         <w:rPr>
           <w:rFonts w:ascii="Consolas" w:hAnsi="Consolas" w:cs="Consolas"/>
@@ -1441,7 +1133,6 @@
         </w:rPr>
         <w:t>sizeof</w:t>
       </w:r>
-      <w:proofErr w:type="spellEnd"/>
       <w:r>
         <w:rPr>
           <w:rFonts w:ascii="Consolas" w:hAnsi="Consolas" w:cs="Consolas"/>
@@ -1603,19 +1294,8 @@
           <w:szCs w:val="19"/>
         </w:rPr>
         <w:tab/>
-      </w:r>
-      <w:proofErr w:type="spellStart"/>
-      <w:proofErr w:type="gramStart"/>
-      <w:r>
-        <w:rPr>
-          <w:rFonts w:ascii="Consolas" w:hAnsi="Consolas" w:cs="Consolas"/>
-          <w:color w:val="DCDCDC"/>
-          <w:sz w:val="19"/>
-          <w:szCs w:val="19"/>
-        </w:rPr>
         <w:t>printf</w:t>
       </w:r>
-      <w:proofErr w:type="spellEnd"/>
       <w:r>
         <w:rPr>
           <w:rFonts w:ascii="Consolas" w:hAnsi="Consolas" w:cs="Consolas"/>
@@ -1625,7 +1305,6 @@
         </w:rPr>
         <w:t>(</w:t>
       </w:r>
-      <w:proofErr w:type="gramEnd"/>
       <w:r>
         <w:rPr>
           <w:rFonts w:ascii="Consolas" w:hAnsi="Consolas" w:cs="Consolas"/>
@@ -1683,7 +1362,6 @@
         </w:rPr>
         <w:tab/>
       </w:r>
-      <w:proofErr w:type="gramStart"/>
       <w:r>
         <w:rPr>
           <w:rFonts w:ascii="Consolas" w:hAnsi="Consolas" w:cs="Consolas"/>
@@ -1693,17 +1371,15 @@
         </w:rPr>
         <w:t>long</w:t>
       </w:r>
-      <w:proofErr w:type="gramEnd"/>
-      <w:r>
-        <w:rPr>
-          <w:rFonts w:ascii="Consolas" w:hAnsi="Consolas" w:cs="Consolas"/>
-          <w:color w:val="DCDCDC"/>
-          <w:sz w:val="19"/>
-          <w:szCs w:val="19"/>
-        </w:rPr>
-        <w:t xml:space="preserve"> </w:t>
-      </w:r>
-      <w:proofErr w:type="spellStart"/>
+      <w:r>
+        <w:rPr>
+          <w:rFonts w:ascii="Consolas" w:hAnsi="Consolas" w:cs="Consolas"/>
+          <w:color w:val="DCDCDC"/>
+          <w:sz w:val="19"/>
+          <w:szCs w:val="19"/>
+        </w:rPr>
+        <w:t xml:space="preserve"> </w:t>
+      </w:r>
       <w:r>
         <w:rPr>
           <w:rFonts w:ascii="Consolas" w:hAnsi="Consolas" w:cs="Consolas"/>
@@ -1713,35 +1389,14 @@
         </w:rPr>
         <w:t>int</w:t>
       </w:r>
-      <w:proofErr w:type="spellEnd"/>
-      <w:r>
-        <w:rPr>
-          <w:rFonts w:ascii="Consolas" w:hAnsi="Consolas" w:cs="Consolas"/>
-          <w:color w:val="DCDCDC"/>
-          <w:sz w:val="19"/>
-          <w:szCs w:val="19"/>
-        </w:rPr>
-        <w:t xml:space="preserve"> </w:t>
-      </w:r>
-      <w:proofErr w:type="spellStart"/>
-      <w:r>
-        <w:rPr>
-          <w:rFonts w:ascii="Consolas" w:hAnsi="Consolas" w:cs="Consolas"/>
-          <w:color w:val="DCDCDC"/>
-          <w:sz w:val="19"/>
-          <w:szCs w:val="19"/>
-        </w:rPr>
-        <w:t>octX</w:t>
-      </w:r>
-      <w:proofErr w:type="spellEnd"/>
-      <w:r>
-        <w:rPr>
-          <w:rFonts w:ascii="Consolas" w:hAnsi="Consolas" w:cs="Consolas"/>
-          <w:color w:val="DCDCDC"/>
-          <w:sz w:val="19"/>
-          <w:szCs w:val="19"/>
-        </w:rPr>
-        <w:t xml:space="preserve"> </w:t>
+      <w:r>
+        <w:rPr>
+          <w:rFonts w:ascii="Consolas" w:hAnsi="Consolas" w:cs="Consolas"/>
+          <w:color w:val="DCDCDC"/>
+          <w:sz w:val="19"/>
+          <w:szCs w:val="19"/>
+        </w:rPr>
+        <w:t xml:space="preserve"> octX </w:t>
       </w:r>
       <w:r>
         <w:rPr>
@@ -1821,7 +1476,6 @@
         </w:rPr>
         <w:tab/>
       </w:r>
-      <w:proofErr w:type="gramStart"/>
       <w:r>
         <w:rPr>
           <w:rFonts w:ascii="Consolas" w:hAnsi="Consolas" w:cs="Consolas"/>
@@ -1831,17 +1485,15 @@
         </w:rPr>
         <w:t>long</w:t>
       </w:r>
-      <w:proofErr w:type="gramEnd"/>
-      <w:r>
-        <w:rPr>
-          <w:rFonts w:ascii="Consolas" w:hAnsi="Consolas" w:cs="Consolas"/>
-          <w:color w:val="DCDCDC"/>
-          <w:sz w:val="19"/>
-          <w:szCs w:val="19"/>
-        </w:rPr>
-        <w:t xml:space="preserve"> </w:t>
-      </w:r>
-      <w:proofErr w:type="spellStart"/>
+      <w:r>
+        <w:rPr>
+          <w:rFonts w:ascii="Consolas" w:hAnsi="Consolas" w:cs="Consolas"/>
+          <w:color w:val="DCDCDC"/>
+          <w:sz w:val="19"/>
+          <w:szCs w:val="19"/>
+        </w:rPr>
+        <w:t xml:space="preserve"> </w:t>
+      </w:r>
       <w:r>
         <w:rPr>
           <w:rFonts w:ascii="Consolas" w:hAnsi="Consolas" w:cs="Consolas"/>
@@ -1851,35 +1503,14 @@
         </w:rPr>
         <w:t>int</w:t>
       </w:r>
-      <w:proofErr w:type="spellEnd"/>
-      <w:r>
-        <w:rPr>
-          <w:rFonts w:ascii="Consolas" w:hAnsi="Consolas" w:cs="Consolas"/>
-          <w:color w:val="DCDCDC"/>
-          <w:sz w:val="19"/>
-          <w:szCs w:val="19"/>
-        </w:rPr>
-        <w:t xml:space="preserve"> </w:t>
-      </w:r>
-      <w:proofErr w:type="spellStart"/>
-      <w:r>
-        <w:rPr>
-          <w:rFonts w:ascii="Consolas" w:hAnsi="Consolas" w:cs="Consolas"/>
-          <w:color w:val="DCDCDC"/>
-          <w:sz w:val="19"/>
-          <w:szCs w:val="19"/>
-        </w:rPr>
-        <w:t>hexY</w:t>
-      </w:r>
-      <w:proofErr w:type="spellEnd"/>
-      <w:r>
-        <w:rPr>
-          <w:rFonts w:ascii="Consolas" w:hAnsi="Consolas" w:cs="Consolas"/>
-          <w:color w:val="DCDCDC"/>
-          <w:sz w:val="19"/>
-          <w:szCs w:val="19"/>
-        </w:rPr>
-        <w:t xml:space="preserve"> </w:t>
+      <w:r>
+        <w:rPr>
+          <w:rFonts w:ascii="Consolas" w:hAnsi="Consolas" w:cs="Consolas"/>
+          <w:color w:val="DCDCDC"/>
+          <w:sz w:val="19"/>
+          <w:szCs w:val="19"/>
+        </w:rPr>
+        <w:t xml:space="preserve"> hexY </w:t>
       </w:r>
       <w:r>
         <w:rPr>
@@ -1959,7 +1590,6 @@
         </w:rPr>
         <w:tab/>
       </w:r>
-      <w:proofErr w:type="gramStart"/>
       <w:r>
         <w:rPr>
           <w:rFonts w:ascii="Consolas" w:hAnsi="Consolas" w:cs="Consolas"/>
@@ -1969,17 +1599,15 @@
         </w:rPr>
         <w:t>long</w:t>
       </w:r>
-      <w:proofErr w:type="gramEnd"/>
-      <w:r>
-        <w:rPr>
-          <w:rFonts w:ascii="Consolas" w:hAnsi="Consolas" w:cs="Consolas"/>
-          <w:color w:val="DCDCDC"/>
-          <w:sz w:val="19"/>
-          <w:szCs w:val="19"/>
-        </w:rPr>
-        <w:t xml:space="preserve"> </w:t>
-      </w:r>
-      <w:proofErr w:type="spellStart"/>
+      <w:r>
+        <w:rPr>
+          <w:rFonts w:ascii="Consolas" w:hAnsi="Consolas" w:cs="Consolas"/>
+          <w:color w:val="DCDCDC"/>
+          <w:sz w:val="19"/>
+          <w:szCs w:val="19"/>
+        </w:rPr>
+        <w:t xml:space="preserve"> </w:t>
+      </w:r>
       <w:r>
         <w:rPr>
           <w:rFonts w:ascii="Consolas" w:hAnsi="Consolas" w:cs="Consolas"/>
@@ -1989,35 +1617,14 @@
         </w:rPr>
         <w:t>int</w:t>
       </w:r>
-      <w:proofErr w:type="spellEnd"/>
-      <w:r>
-        <w:rPr>
-          <w:rFonts w:ascii="Consolas" w:hAnsi="Consolas" w:cs="Consolas"/>
-          <w:color w:val="DCDCDC"/>
-          <w:sz w:val="19"/>
-          <w:szCs w:val="19"/>
-        </w:rPr>
-        <w:t xml:space="preserve"> </w:t>
-      </w:r>
-      <w:proofErr w:type="spellStart"/>
-      <w:r>
-        <w:rPr>
-          <w:rFonts w:ascii="Consolas" w:hAnsi="Consolas" w:cs="Consolas"/>
-          <w:color w:val="DCDCDC"/>
-          <w:sz w:val="19"/>
-          <w:szCs w:val="19"/>
-        </w:rPr>
-        <w:t>binZ</w:t>
-      </w:r>
-      <w:proofErr w:type="spellEnd"/>
-      <w:r>
-        <w:rPr>
-          <w:rFonts w:ascii="Consolas" w:hAnsi="Consolas" w:cs="Consolas"/>
-          <w:color w:val="DCDCDC"/>
-          <w:sz w:val="19"/>
-          <w:szCs w:val="19"/>
-        </w:rPr>
-        <w:t xml:space="preserve"> </w:t>
+      <w:r>
+        <w:rPr>
+          <w:rFonts w:ascii="Consolas" w:hAnsi="Consolas" w:cs="Consolas"/>
+          <w:color w:val="DCDCDC"/>
+          <w:sz w:val="19"/>
+          <w:szCs w:val="19"/>
+        </w:rPr>
+        <w:t xml:space="preserve"> binZ </w:t>
       </w:r>
       <w:r>
         <w:rPr>
@@ -2111,19 +1718,8 @@
           <w:szCs w:val="19"/>
         </w:rPr>
         <w:tab/>
-      </w:r>
-      <w:proofErr w:type="spellStart"/>
-      <w:proofErr w:type="gramStart"/>
-      <w:r>
-        <w:rPr>
-          <w:rFonts w:ascii="Consolas" w:hAnsi="Consolas" w:cs="Consolas"/>
-          <w:color w:val="DCDCDC"/>
-          <w:sz w:val="19"/>
-          <w:szCs w:val="19"/>
-        </w:rPr>
         <w:t>printf</w:t>
       </w:r>
-      <w:proofErr w:type="spellEnd"/>
       <w:r>
         <w:rPr>
           <w:rFonts w:ascii="Consolas" w:hAnsi="Consolas" w:cs="Consolas"/>
@@ -2133,7 +1729,6 @@
         </w:rPr>
         <w:t>(</w:t>
       </w:r>
-      <w:proofErr w:type="gramEnd"/>
       <w:r>
         <w:rPr>
           <w:rFonts w:ascii="Consolas" w:hAnsi="Consolas" w:cs="Consolas"/>
@@ -2141,47 +1736,7 @@
           <w:sz w:val="19"/>
           <w:szCs w:val="19"/>
         </w:rPr>
-        <w:t>"</w:t>
-      </w:r>
-      <w:proofErr w:type="spellStart"/>
-      <w:r>
-        <w:rPr>
-          <w:rFonts w:ascii="Consolas" w:hAnsi="Consolas" w:cs="Consolas"/>
-          <w:color w:val="D69D85"/>
-          <w:sz w:val="19"/>
-          <w:szCs w:val="19"/>
-        </w:rPr>
-        <w:t>octX</w:t>
-      </w:r>
-      <w:proofErr w:type="spellEnd"/>
-      <w:r>
-        <w:rPr>
-          <w:rFonts w:ascii="Consolas" w:hAnsi="Consolas" w:cs="Consolas"/>
-          <w:color w:val="D69D85"/>
-          <w:sz w:val="19"/>
-          <w:szCs w:val="19"/>
-        </w:rPr>
-        <w:t xml:space="preserve"> %o   is %</w:t>
-      </w:r>
-      <w:proofErr w:type="spellStart"/>
-      <w:r>
-        <w:rPr>
-          <w:rFonts w:ascii="Consolas" w:hAnsi="Consolas" w:cs="Consolas"/>
-          <w:color w:val="D69D85"/>
-          <w:sz w:val="19"/>
-          <w:szCs w:val="19"/>
-        </w:rPr>
-        <w:t>ld</w:t>
-      </w:r>
-      <w:proofErr w:type="spellEnd"/>
-      <w:r>
-        <w:rPr>
-          <w:rFonts w:ascii="Consolas" w:hAnsi="Consolas" w:cs="Consolas"/>
-          <w:color w:val="D69D85"/>
-          <w:sz w:val="19"/>
-          <w:szCs w:val="19"/>
-        </w:rPr>
-        <w:t xml:space="preserve"> in decimal\n"</w:t>
+        <w:t>"octX %o   is %ld in decimal\n"</w:t>
       </w:r>
       <w:r>
         <w:rPr>
@@ -2199,19 +1754,8 @@
           <w:sz w:val="19"/>
           <w:szCs w:val="19"/>
         </w:rPr>
-        <w:t xml:space="preserve"> </w:t>
-      </w:r>
-      <w:proofErr w:type="spellStart"/>
-      <w:r>
-        <w:rPr>
-          <w:rFonts w:ascii="Consolas" w:hAnsi="Consolas" w:cs="Consolas"/>
-          <w:color w:val="DCDCDC"/>
-          <w:sz w:val="19"/>
-          <w:szCs w:val="19"/>
-        </w:rPr>
-        <w:t>octX</w:t>
-      </w:r>
-      <w:proofErr w:type="spellEnd"/>
+        <w:t xml:space="preserve"> octX</w:t>
+      </w:r>
       <w:r>
         <w:rPr>
           <w:rFonts w:ascii="Consolas" w:hAnsi="Consolas" w:cs="Consolas"/>
@@ -2228,19 +1772,8 @@
           <w:sz w:val="19"/>
           <w:szCs w:val="19"/>
         </w:rPr>
-        <w:t xml:space="preserve"> </w:t>
-      </w:r>
-      <w:proofErr w:type="spellStart"/>
-      <w:r>
-        <w:rPr>
-          <w:rFonts w:ascii="Consolas" w:hAnsi="Consolas" w:cs="Consolas"/>
-          <w:color w:val="DCDCDC"/>
-          <w:sz w:val="19"/>
-          <w:szCs w:val="19"/>
-        </w:rPr>
-        <w:t>octX</w:t>
-      </w:r>
-      <w:proofErr w:type="spellEnd"/>
+        <w:t xml:space="preserve"> octX</w:t>
+      </w:r>
       <w:r>
         <w:rPr>
           <w:rFonts w:ascii="Consolas" w:hAnsi="Consolas" w:cs="Consolas"/>
@@ -2273,19 +1806,8 @@
           <w:szCs w:val="19"/>
         </w:rPr>
         <w:tab/>
-      </w:r>
-      <w:proofErr w:type="spellStart"/>
-      <w:proofErr w:type="gramStart"/>
-      <w:r>
-        <w:rPr>
-          <w:rFonts w:ascii="Consolas" w:hAnsi="Consolas" w:cs="Consolas"/>
-          <w:color w:val="DCDCDC"/>
-          <w:sz w:val="19"/>
-          <w:szCs w:val="19"/>
-        </w:rPr>
         <w:t>printf</w:t>
       </w:r>
-      <w:proofErr w:type="spellEnd"/>
       <w:r>
         <w:rPr>
           <w:rFonts w:ascii="Consolas" w:hAnsi="Consolas" w:cs="Consolas"/>
@@ -2295,7 +1817,6 @@
         </w:rPr>
         <w:t>(</w:t>
       </w:r>
-      <w:proofErr w:type="gramEnd"/>
       <w:r>
         <w:rPr>
           <w:rFonts w:ascii="Consolas" w:hAnsi="Consolas" w:cs="Consolas"/>
@@ -2303,47 +1824,7 @@
           <w:sz w:val="19"/>
           <w:szCs w:val="19"/>
         </w:rPr>
-        <w:t>"</w:t>
-      </w:r>
-      <w:proofErr w:type="spellStart"/>
-      <w:r>
-        <w:rPr>
-          <w:rFonts w:ascii="Consolas" w:hAnsi="Consolas" w:cs="Consolas"/>
-          <w:color w:val="D69D85"/>
-          <w:sz w:val="19"/>
-          <w:szCs w:val="19"/>
-        </w:rPr>
-        <w:t>hexY</w:t>
-      </w:r>
-      <w:proofErr w:type="spellEnd"/>
-      <w:r>
-        <w:rPr>
-          <w:rFonts w:ascii="Consolas" w:hAnsi="Consolas" w:cs="Consolas"/>
-          <w:color w:val="D69D85"/>
-          <w:sz w:val="19"/>
-          <w:szCs w:val="19"/>
-        </w:rPr>
-        <w:t xml:space="preserve"> %x   is %</w:t>
-      </w:r>
-      <w:proofErr w:type="spellStart"/>
-      <w:r>
-        <w:rPr>
-          <w:rFonts w:ascii="Consolas" w:hAnsi="Consolas" w:cs="Consolas"/>
-          <w:color w:val="D69D85"/>
-          <w:sz w:val="19"/>
-          <w:szCs w:val="19"/>
-        </w:rPr>
-        <w:t>ld</w:t>
-      </w:r>
-      <w:proofErr w:type="spellEnd"/>
-      <w:r>
-        <w:rPr>
-          <w:rFonts w:ascii="Consolas" w:hAnsi="Consolas" w:cs="Consolas"/>
-          <w:color w:val="D69D85"/>
-          <w:sz w:val="19"/>
-          <w:szCs w:val="19"/>
-        </w:rPr>
-        <w:t xml:space="preserve"> in decimal\n"</w:t>
+        <w:t>"hexY %x   is %ld in decimal\n"</w:t>
       </w:r>
       <w:r>
         <w:rPr>
@@ -2361,19 +1842,8 @@
           <w:sz w:val="19"/>
           <w:szCs w:val="19"/>
         </w:rPr>
-        <w:t xml:space="preserve"> </w:t>
-      </w:r>
-      <w:proofErr w:type="spellStart"/>
-      <w:r>
-        <w:rPr>
-          <w:rFonts w:ascii="Consolas" w:hAnsi="Consolas" w:cs="Consolas"/>
-          <w:color w:val="DCDCDC"/>
-          <w:sz w:val="19"/>
-          <w:szCs w:val="19"/>
-        </w:rPr>
-        <w:t>hexY</w:t>
-      </w:r>
-      <w:proofErr w:type="spellEnd"/>
+        <w:t xml:space="preserve"> hexY</w:t>
+      </w:r>
       <w:r>
         <w:rPr>
           <w:rFonts w:ascii="Consolas" w:hAnsi="Consolas" w:cs="Consolas"/>
@@ -2390,19 +1860,8 @@
           <w:sz w:val="19"/>
           <w:szCs w:val="19"/>
         </w:rPr>
-        <w:t xml:space="preserve"> </w:t>
-      </w:r>
-      <w:proofErr w:type="spellStart"/>
-      <w:r>
-        <w:rPr>
-          <w:rFonts w:ascii="Consolas" w:hAnsi="Consolas" w:cs="Consolas"/>
-          <w:color w:val="DCDCDC"/>
-          <w:sz w:val="19"/>
-          <w:szCs w:val="19"/>
-        </w:rPr>
-        <w:t>hexY</w:t>
-      </w:r>
-      <w:proofErr w:type="spellEnd"/>
+        <w:t xml:space="preserve"> hexY</w:t>
+      </w:r>
       <w:r>
         <w:rPr>
           <w:rFonts w:ascii="Consolas" w:hAnsi="Consolas" w:cs="Consolas"/>
@@ -2435,19 +1894,8 @@
           <w:szCs w:val="19"/>
         </w:rPr>
         <w:tab/>
-      </w:r>
-      <w:proofErr w:type="spellStart"/>
-      <w:proofErr w:type="gramStart"/>
-      <w:r>
-        <w:rPr>
-          <w:rFonts w:ascii="Consolas" w:hAnsi="Consolas" w:cs="Consolas"/>
-          <w:color w:val="DCDCDC"/>
-          <w:sz w:val="19"/>
-          <w:szCs w:val="19"/>
-        </w:rPr>
         <w:t>printf</w:t>
       </w:r>
-      <w:proofErr w:type="spellEnd"/>
       <w:r>
         <w:rPr>
           <w:rFonts w:ascii="Consolas" w:hAnsi="Consolas" w:cs="Consolas"/>
@@ -2457,7 +1905,6 @@
         </w:rPr>
         <w:t>(</w:t>
       </w:r>
-      <w:proofErr w:type="gramEnd"/>
       <w:r>
         <w:rPr>
           <w:rFonts w:ascii="Consolas" w:hAnsi="Consolas" w:cs="Consolas"/>
@@ -2465,67 +1912,7 @@
           <w:sz w:val="19"/>
           <w:szCs w:val="19"/>
         </w:rPr>
-        <w:t>"</w:t>
-      </w:r>
-      <w:proofErr w:type="spellStart"/>
-      <w:r>
-        <w:rPr>
-          <w:rFonts w:ascii="Consolas" w:hAnsi="Consolas" w:cs="Consolas"/>
-          <w:color w:val="D69D85"/>
-          <w:sz w:val="19"/>
-          <w:szCs w:val="19"/>
-        </w:rPr>
-        <w:t>binZ</w:t>
-      </w:r>
-      <w:proofErr w:type="spellEnd"/>
-      <w:r>
-        <w:rPr>
-          <w:rFonts w:ascii="Consolas" w:hAnsi="Consolas" w:cs="Consolas"/>
-          <w:color w:val="D69D85"/>
-          <w:sz w:val="19"/>
-          <w:szCs w:val="19"/>
-        </w:rPr>
-        <w:t xml:space="preserve"> %</w:t>
-      </w:r>
-      <w:proofErr w:type="spellStart"/>
-      <w:r>
-        <w:rPr>
-          <w:rFonts w:ascii="Consolas" w:hAnsi="Consolas" w:cs="Consolas"/>
-          <w:color w:val="D69D85"/>
-          <w:sz w:val="19"/>
-          <w:szCs w:val="19"/>
-        </w:rPr>
-        <w:t>lb</w:t>
-      </w:r>
-      <w:proofErr w:type="spellEnd"/>
-      <w:r>
-        <w:rPr>
-          <w:rFonts w:ascii="Consolas" w:hAnsi="Consolas" w:cs="Consolas"/>
-          <w:color w:val="D69D85"/>
-          <w:sz w:val="19"/>
-          <w:szCs w:val="19"/>
-        </w:rPr>
-        <w:t xml:space="preserve">  is %</w:t>
-      </w:r>
-      <w:proofErr w:type="spellStart"/>
-      <w:r>
-        <w:rPr>
-          <w:rFonts w:ascii="Consolas" w:hAnsi="Consolas" w:cs="Consolas"/>
-          <w:color w:val="D69D85"/>
-          <w:sz w:val="19"/>
-          <w:szCs w:val="19"/>
-        </w:rPr>
-        <w:t>ld</w:t>
-      </w:r>
-      <w:proofErr w:type="spellEnd"/>
-      <w:r>
-        <w:rPr>
-          <w:rFonts w:ascii="Consolas" w:hAnsi="Consolas" w:cs="Consolas"/>
-          <w:color w:val="D69D85"/>
-          <w:sz w:val="19"/>
-          <w:szCs w:val="19"/>
-        </w:rPr>
-        <w:t xml:space="preserve"> in decimal\n"</w:t>
+        <w:t>"binZ %lb  is %ld in decimal\n"</w:t>
       </w:r>
       <w:r>
         <w:rPr>
@@ -2543,19 +1930,8 @@
           <w:sz w:val="19"/>
           <w:szCs w:val="19"/>
         </w:rPr>
-        <w:t xml:space="preserve"> </w:t>
-      </w:r>
-      <w:proofErr w:type="spellStart"/>
-      <w:r>
-        <w:rPr>
-          <w:rFonts w:ascii="Consolas" w:hAnsi="Consolas" w:cs="Consolas"/>
-          <w:color w:val="DCDCDC"/>
-          <w:sz w:val="19"/>
-          <w:szCs w:val="19"/>
-        </w:rPr>
-        <w:t>binZ</w:t>
-      </w:r>
-      <w:proofErr w:type="spellEnd"/>
+        <w:t xml:space="preserve"> binZ</w:t>
+      </w:r>
       <w:r>
         <w:rPr>
           <w:rFonts w:ascii="Consolas" w:hAnsi="Consolas" w:cs="Consolas"/>
@@ -2572,19 +1948,8 @@
           <w:sz w:val="19"/>
           <w:szCs w:val="19"/>
         </w:rPr>
-        <w:t xml:space="preserve"> </w:t>
-      </w:r>
-      <w:proofErr w:type="spellStart"/>
-      <w:r>
-        <w:rPr>
-          <w:rFonts w:ascii="Consolas" w:hAnsi="Consolas" w:cs="Consolas"/>
-          <w:color w:val="DCDCDC"/>
-          <w:sz w:val="19"/>
-          <w:szCs w:val="19"/>
-        </w:rPr>
-        <w:t>binZ</w:t>
-      </w:r>
-      <w:proofErr w:type="spellEnd"/>
+        <w:t xml:space="preserve"> binZ</w:t>
+      </w:r>
       <w:r>
         <w:rPr>
           <w:rFonts w:ascii="Consolas" w:hAnsi="Consolas" w:cs="Consolas"/>
@@ -2618,7 +1983,6 @@
         </w:rPr>
         <w:tab/>
       </w:r>
-      <w:proofErr w:type="gramStart"/>
       <w:r>
         <w:rPr>
           <w:rFonts w:ascii="Consolas" w:hAnsi="Consolas" w:cs="Consolas"/>
@@ -2628,7 +1992,6 @@
         </w:rPr>
         <w:t>return</w:t>
       </w:r>
-      <w:proofErr w:type="gramEnd"/>
       <w:r>
         <w:rPr>
           <w:rFonts w:ascii="Consolas" w:hAnsi="Consolas" w:cs="Consolas"/>
@@ -2687,7 +2050,138 @@
         </w:rPr>
       </w:pPr>
     </w:p>
+    <w:p>
+      <w:pPr>
+        <w:rPr>
+          <w:rFonts w:ascii="Consolas" w:hAnsi="Consolas" w:cs="Consolas"/>
+          <w:color w:val="B4B4B4"/>
+          <w:sz w:val="19"/>
+          <w:szCs w:val="19"/>
+        </w:rPr>
+      </w:pPr>
+    </w:p>
+    <w:p>
+      <w:pPr>
+        <w:rPr>
+          <w:rFonts w:ascii="Consolas" w:hAnsi="Consolas" w:cs="Consolas"/>
+          <w:color w:val="B4B4B4"/>
+          <w:sz w:val="19"/>
+          <w:szCs w:val="19"/>
+        </w:rPr>
+      </w:pPr>
+    </w:p>
+    <w:p>
+      <w:pPr>
+        <w:pStyle w:val="Heading2"/>
+      </w:pPr>
+      <w:r>
+        <w:t>Qualifiers</w:t>
+      </w:r>
+    </w:p>
+    <w:p>
+      <w:r>
+        <w:t xml:space="preserve">  Qualifiers are used to mod</w:t>
+      </w:r>
+      <w:r>
+        <w:t>ify or adjust quality of object or variable.</w:t>
+      </w:r>
+    </w:p>
+    <w:p>
+      <w:r>
+        <w:t xml:space="preserve">    There are two types of qualifiers</w:t>
+      </w:r>
+    </w:p>
+    <w:p>
+      <w:r>
+        <w:t xml:space="preserve">     CV(Constant Volatile) Qualifier - define if can change(muta</w:t>
+      </w:r>
+      <w:r>
+        <w:t>ble)/can not change (immutable)</w:t>
+      </w:r>
+    </w:p>
+    <w:p>
+      <w:r>
+        <w:t xml:space="preserve">        -&gt; const     -  for read only</w:t>
+      </w:r>
+    </w:p>
+    <w:p>
+      <w:r>
+        <w:t xml:space="preserve">        -&gt; volatile  -  for changing variable usual for thread</w:t>
+      </w:r>
+    </w:p>
+    <w:p>
+      <w:r>
+        <w:t xml:space="preserve">        -&gt; mutable </w:t>
+      </w:r>
+      <w:r>
+        <w:t xml:space="preserve"> -  used on a d</w:t>
+      </w:r>
+      <w:r>
+        <w:t xml:space="preserve">ata member to make it writeable from a const qualified member </w:t>
+      </w:r>
+      <w:r>
+        <w:t>function</w:t>
+      </w:r>
+    </w:p>
     <w:p/>
+    <w:p>
+      <w:r>
+        <w:t xml:space="preserve">    Storage duration Quatifier - define duration/lifetime of a variable</w:t>
+      </w:r>
+    </w:p>
+    <w:p>
+      <w:r>
+        <w:t xml:space="preserve">        -&gt; static  - </w:t>
+      </w:r>
+      <w:r>
+        <w:tab/>
+        <w:t xml:space="preserve">     </w:t>
+      </w:r>
+      <w:bookmarkStart w:id="0" w:name="_GoBack"/>
+      <w:bookmarkEnd w:id="0"/>
+      <w:r>
+        <w:t>lifetime beyond execution of block of class/member function</w:t>
+      </w:r>
+    </w:p>
+    <w:p>
+      <w:pPr>
+        <w:ind w:left="720"/>
+      </w:pPr>
+      <w:r>
+        <w:t xml:space="preserve">                     *it lives for the DURATION OF THE PROGRAM</w:t>
+      </w:r>
+    </w:p>
+    <w:p>
+      <w:pPr>
+        <w:ind w:left="720"/>
+      </w:pPr>
+      <w:r>
+        <w:t xml:space="preserve">                     *they are stored GLOBALLY if when stored in a class</w:t>
+      </w:r>
+    </w:p>
+    <w:p>
+      <w:pPr>
+        <w:ind w:left="720"/>
+      </w:pPr>
+      <w:r>
+        <w:t xml:space="preserve">                     *by default a variable declared outside of a block is static</w:t>
+      </w:r>
+    </w:p>
+    <w:p>
+      <w:r>
+        <w:t xml:space="preserve">        -&gt; register- they are stored in processor register and easier to access and op on</w:t>
+      </w:r>
+    </w:p>
+    <w:p>
+      <w:r>
+        <w:t xml:space="preserve">        -&gt; extern  - They are define in a translation unit that are separate and</w:t>
+      </w:r>
+    </w:p>
+    <w:p>
+      <w:r>
+        <w:t xml:space="preserve">                     are linked with the code by linker step of compiler</w:t>
+      </w:r>
+    </w:p>
     <w:sectPr>
       <w:pgSz w:w="11906" w:h="16838"/>
       <w:pgMar w:top="1440" w:right="1440" w:bottom="1440" w:left="1440" w:header="708" w:footer="708" w:gutter="0"/>

</xml_diff>